<commit_message>
paper add, doc update
</commit_message>
<xml_diff>
--- a/docs/CausalityProbabilityAndTimeNotes.docx
+++ b/docs/CausalityProbabilityAndTimeNotes.docx
@@ -4394,6 +4394,40 @@
         </w:rPr>
         <w:t xml:space="preserve">. </w:t>
       </w:r>
+      <w:r>
+        <w:rPr>
+          <w:rFonts w:eastAsiaTheme="minorEastAsia"/>
+          <w:sz w:val="20"/>
+          <w:szCs w:val="20"/>
+        </w:rPr>
+        <w:t xml:space="preserve">Although counterfactuals can be applied to type-level cases, </w:t>
+      </w:r>
+      <w:r>
+        <w:rPr>
+          <w:rFonts w:eastAsiaTheme="minorEastAsia"/>
+          <w:sz w:val="20"/>
+          <w:szCs w:val="20"/>
+        </w:rPr>
+        <w:t xml:space="preserve">they are primarily used to analyze situations where the cause did actually </w:t>
+      </w:r>
+      <w:proofErr w:type="gramStart"/>
+      <w:r>
+        <w:rPr>
+          <w:rFonts w:eastAsiaTheme="minorEastAsia"/>
+          <w:sz w:val="20"/>
+          <w:szCs w:val="20"/>
+        </w:rPr>
+        <w:t>happen</w:t>
+      </w:r>
+      <w:proofErr w:type="gramEnd"/>
+      <w:r>
+        <w:rPr>
+          <w:rFonts w:eastAsiaTheme="minorEastAsia"/>
+          <w:sz w:val="20"/>
+          <w:szCs w:val="20"/>
+        </w:rPr>
+        <w:t xml:space="preserve"> and one wants to determine what difference it made to the effect. </w:t>
+      </w:r>
     </w:p>
     <w:p>
       <w:pPr>
@@ -4405,6 +4439,278 @@
           <w:szCs w:val="20"/>
         </w:rPr>
       </w:pPr>
+      <w:r>
+        <w:rPr>
+          <w:rFonts w:eastAsiaTheme="minorEastAsia"/>
+          <w:sz w:val="20"/>
+          <w:szCs w:val="20"/>
+        </w:rPr>
+        <w:t xml:space="preserve">When Hume defined causality, he wrote that </w:t>
+      </w:r>
+      <w:r>
+        <w:rPr>
+          <w:rFonts w:eastAsiaTheme="minorEastAsia"/>
+          <w:i/>
+          <w:iCs/>
+          <w:sz w:val="20"/>
+          <w:szCs w:val="20"/>
+        </w:rPr>
+        <w:t xml:space="preserve">a cause is an object followed by another, and where all the objects </w:t>
+      </w:r>
+      <w:proofErr w:type="gramStart"/>
+      <w:r>
+        <w:rPr>
+          <w:rFonts w:eastAsiaTheme="minorEastAsia"/>
+          <w:i/>
+          <w:iCs/>
+          <w:sz w:val="20"/>
+          <w:szCs w:val="20"/>
+        </w:rPr>
+        <w:t>similar to</w:t>
+      </w:r>
+      <w:proofErr w:type="gramEnd"/>
+      <w:r>
+        <w:rPr>
+          <w:rFonts w:eastAsiaTheme="minorEastAsia"/>
+          <w:i/>
+          <w:iCs/>
+          <w:sz w:val="20"/>
+          <w:szCs w:val="20"/>
+        </w:rPr>
+        <w:t xml:space="preserve"> the first are followed by objects similar to the second</w:t>
+      </w:r>
+      <w:r>
+        <w:rPr>
+          <w:rFonts w:eastAsiaTheme="minorEastAsia"/>
+          <w:sz w:val="20"/>
+          <w:szCs w:val="20"/>
+        </w:rPr>
+        <w:t xml:space="preserve">. Or in other words, </w:t>
+      </w:r>
+      <w:r>
+        <w:rPr>
+          <w:rFonts w:eastAsiaTheme="minorEastAsia"/>
+          <w:i/>
+          <w:iCs/>
+          <w:sz w:val="20"/>
+          <w:szCs w:val="20"/>
+        </w:rPr>
+        <w:t>where if the first object had not been, the second never had existed</w:t>
+      </w:r>
+      <w:r>
+        <w:rPr>
+          <w:rFonts w:eastAsiaTheme="minorEastAsia"/>
+          <w:sz w:val="20"/>
+          <w:szCs w:val="20"/>
+        </w:rPr>
+        <w:t>. The first part (known as the regularity definition) is quite different from the second part (the counter-factual definition). Using the first half, the presence of an umbrella vendor may still seem to cause rain due to regular occurrence. However, if the umbrella vendors went on strike, rain would still occur so we can see that there is no counterfactual dependence.</w:t>
+      </w:r>
+    </w:p>
+    <w:p>
+      <w:pPr>
+        <w:keepNext/>
+        <w:keepLines/>
+        <w:rPr>
+          <w:rFonts w:eastAsiaTheme="minorEastAsia"/>
+          <w:sz w:val="20"/>
+          <w:szCs w:val="20"/>
+        </w:rPr>
+      </w:pPr>
+      <w:r>
+        <w:rPr>
+          <w:rFonts w:eastAsiaTheme="minorEastAsia"/>
+          <w:sz w:val="20"/>
+          <w:szCs w:val="20"/>
+        </w:rPr>
+        <w:t xml:space="preserve">David Lewis developed the primary </w:t>
+      </w:r>
+      <w:r>
+        <w:rPr>
+          <w:rFonts w:eastAsiaTheme="minorEastAsia"/>
+          <w:b/>
+          <w:bCs/>
+          <w:i/>
+          <w:iCs/>
+          <w:color w:val="C45911" w:themeColor="accent2" w:themeShade="BF"/>
+          <w:sz w:val="20"/>
+          <w:szCs w:val="20"/>
+        </w:rPr>
+        <w:t>counterfactual theory of causality</w:t>
+      </w:r>
+      <w:r>
+        <w:rPr>
+          <w:rFonts w:eastAsiaTheme="minorEastAsia"/>
+          <w:sz w:val="20"/>
+          <w:szCs w:val="20"/>
+        </w:rPr>
+        <w:t xml:space="preserve">, discussing how we can use these conditional statements to analyze token causality between events. </w:t>
+      </w:r>
+      <w:r>
+        <w:rPr>
+          <w:rFonts w:eastAsiaTheme="minorEastAsia"/>
+          <w:sz w:val="20"/>
+          <w:szCs w:val="20"/>
+        </w:rPr>
+        <w:t xml:space="preserve">Central to Lewis’s work is being able to reason about what would have happened using possible worlds, and comparative similarity between possible worlds. </w:t>
+      </w:r>
+    </w:p>
+    <w:p>
+      <w:pPr>
+        <w:keepNext/>
+        <w:keepLines/>
+        <w:rPr>
+          <w:rFonts w:eastAsiaTheme="minorEastAsia"/>
+          <w:sz w:val="20"/>
+          <w:szCs w:val="20"/>
+        </w:rPr>
+      </w:pPr>
+      <w:r>
+        <w:rPr>
+          <w:rFonts w:eastAsiaTheme="minorEastAsia"/>
+          <w:i/>
+          <w:iCs/>
+          <w:sz w:val="20"/>
+          <w:szCs w:val="20"/>
+        </w:rPr>
+        <w:t>A possible world</w:t>
+      </w:r>
+      <w:r>
+        <w:rPr>
+          <w:rFonts w:eastAsiaTheme="minorEastAsia"/>
+          <w:sz w:val="20"/>
+          <w:szCs w:val="20"/>
+        </w:rPr>
+        <w:t xml:space="preserve"> may be thought of as a maximally consistent set of propositions true in that world, and a world is closer to actuality than another world is if it resembles the actual world more than any other world does. While there is no standard method for comparing possible worlds, we can still reason about their similarity. A possible world which takes less departure from reality is closer to the real world than another possible world which seems less </w:t>
+      </w:r>
+      <w:r>
+        <w:rPr>
+          <w:rFonts w:eastAsiaTheme="minorEastAsia"/>
+          <w:sz w:val="20"/>
+          <w:szCs w:val="20"/>
+        </w:rPr>
+        <w:t xml:space="preserve">like to materialize. Lewis introduced two constraints on the similarity relation: </w:t>
+      </w:r>
+    </w:p>
+    <w:p>
+      <w:pPr>
+        <w:pStyle w:val="ListParagraph"/>
+        <w:keepNext/>
+        <w:keepLines/>
+        <w:numPr>
+          <w:ilvl w:val="0"/>
+          <w:numId w:val="3"/>
+        </w:numPr>
+        <w:rPr>
+          <w:rFonts w:eastAsiaTheme="minorEastAsia"/>
+          <w:sz w:val="20"/>
+          <w:szCs w:val="20"/>
+        </w:rPr>
+      </w:pPr>
+      <w:r>
+        <w:rPr>
+          <w:rFonts w:eastAsiaTheme="minorEastAsia"/>
+          <w:sz w:val="20"/>
+          <w:szCs w:val="20"/>
+        </w:rPr>
+        <w:t xml:space="preserve">Any two worlds may be compared, but it is weak ordering so they may be equally </w:t>
+      </w:r>
+      <w:proofErr w:type="gramStart"/>
+      <w:r>
+        <w:rPr>
+          <w:rFonts w:eastAsiaTheme="minorEastAsia"/>
+          <w:sz w:val="20"/>
+          <w:szCs w:val="20"/>
+        </w:rPr>
+        <w:t>similar to</w:t>
+      </w:r>
+      <w:proofErr w:type="gramEnd"/>
+      <w:r>
+        <w:rPr>
+          <w:rFonts w:eastAsiaTheme="minorEastAsia"/>
+          <w:sz w:val="20"/>
+          <w:szCs w:val="20"/>
+        </w:rPr>
+        <w:t xml:space="preserve"> the actual world</w:t>
+      </w:r>
+    </w:p>
+    <w:p>
+      <w:pPr>
+        <w:pStyle w:val="ListParagraph"/>
+        <w:keepNext/>
+        <w:keepLines/>
+        <w:numPr>
+          <w:ilvl w:val="0"/>
+          <w:numId w:val="3"/>
+        </w:numPr>
+        <w:rPr>
+          <w:rFonts w:eastAsiaTheme="minorEastAsia"/>
+          <w:sz w:val="20"/>
+          <w:szCs w:val="20"/>
+        </w:rPr>
+      </w:pPr>
+      <w:r>
+        <w:rPr>
+          <w:rFonts w:eastAsiaTheme="minorEastAsia"/>
+          <w:sz w:val="20"/>
+          <w:szCs w:val="20"/>
+        </w:rPr>
+        <w:t xml:space="preserve">The actual world is closest to actuality since it is more </w:t>
+      </w:r>
+      <w:proofErr w:type="gramStart"/>
+      <w:r>
+        <w:rPr>
+          <w:rFonts w:eastAsiaTheme="minorEastAsia"/>
+          <w:sz w:val="20"/>
+          <w:szCs w:val="20"/>
+        </w:rPr>
+        <w:t>similar to</w:t>
+      </w:r>
+      <w:proofErr w:type="gramEnd"/>
+      <w:r>
+        <w:rPr>
+          <w:rFonts w:eastAsiaTheme="minorEastAsia"/>
+          <w:sz w:val="20"/>
+          <w:szCs w:val="20"/>
+        </w:rPr>
+        <w:t xml:space="preserve"> itself than any other world is.</w:t>
+      </w:r>
+    </w:p>
+    <w:p>
+      <w:pPr>
+        <w:keepNext/>
+        <w:keepLines/>
+        <w:rPr>
+          <w:rFonts w:eastAsiaTheme="minorEastAsia"/>
+          <w:sz w:val="20"/>
+          <w:szCs w:val="20"/>
+        </w:rPr>
+      </w:pPr>
+      <w:r>
+        <w:rPr>
+          <w:rFonts w:eastAsiaTheme="minorEastAsia"/>
+          <w:sz w:val="20"/>
+          <w:szCs w:val="20"/>
+        </w:rPr>
+        <w:t xml:space="preserve">One can use these types of comparisons to define counterfactual dependence, and then causal dependence. The </w:t>
+      </w:r>
+      <w:r>
+        <w:rPr>
+          <w:rFonts w:eastAsiaTheme="minorEastAsia"/>
+          <w:i/>
+          <w:iCs/>
+          <w:sz w:val="20"/>
+          <w:szCs w:val="20"/>
+        </w:rPr>
+        <w:t xml:space="preserve">counterfactual </w:t>
+      </w:r>
+      <w:r>
+        <w:rPr>
+          <w:rFonts w:eastAsiaTheme="minorEastAsia"/>
+          <w:sz w:val="20"/>
+          <w:szCs w:val="20"/>
+        </w:rPr>
+        <w:t xml:space="preserve">of two propositions A and C (represented by </w:t>
+      </w:r>
     </w:p>
     <w:p>
       <w:pPr>
@@ -5274,6 +5580,7 @@
             <w:sz w:val="20"/>
             <w:szCs w:val="20"/>
           </w:rPr>
+          <w:lastRenderedPageBreak/>
           <m:t>P</m:t>
         </m:r>
         <m:d>
@@ -7493,16 +7800,7 @@
           <w:sz w:val="20"/>
           <w:szCs w:val="20"/>
         </w:rPr>
-        <w:t xml:space="preserve"> can be finite or infinite </w:t>
-      </w:r>
-      <w:r>
-        <w:rPr>
-          <w:rFonts w:eastAsiaTheme="minorEastAsia"/>
-          <w:sz w:val="20"/>
-          <w:szCs w:val="20"/>
-        </w:rPr>
-        <w:lastRenderedPageBreak/>
-        <w:t>– the latter was done in the original Granger work.</w:t>
+        <w:t xml:space="preserve"> can be finite or infinite – the latter was done in the original Granger work.</w:t>
       </w:r>
       <w:r>
         <w:rPr>
@@ -8873,13 +9171,13 @@
 <file path=word/numbering.xml><?xml version="1.0" encoding="utf-8"?>
 <w:numbering xmlns:wpc="http://schemas.microsoft.com/office/word/2010/wordprocessingCanvas" xmlns:cx="http://schemas.microsoft.com/office/drawing/2014/chartex" xmlns:cx1="http://schemas.microsoft.com/office/drawing/2015/9/8/chartex" xmlns:cx2="http://schemas.microsoft.com/office/drawing/2015/10/21/chartex" xmlns:cx3="http://schemas.microsoft.com/office/drawing/2016/5/9/chartex" xmlns:cx4="http://schemas.microsoft.com/office/drawing/2016/5/10/chartex" xmlns:cx5="http://schemas.microsoft.com/office/drawing/2016/5/11/chartex" xmlns:cx6="http://schemas.microsoft.com/office/drawing/2016/5/12/chartex" xmlns:cx7="http://schemas.microsoft.com/office/drawing/2016/5/13/chartex" xmlns:cx8="http://schemas.microsoft.com/office/drawing/2016/5/14/chartex" xmlns:mc="http://schemas.openxmlformats.org/markup-compatibility/2006" xmlns:aink="http://schemas.microsoft.com/office/drawing/2016/ink" xmlns:am3d="http://schemas.microsoft.com/office/drawing/2017/model3d" xmlns:o="urn:schemas-microsoft-com:office:office" xmlns:oel="http://schemas.microsoft.com/office/2019/extlst" xmlns:r="http://schemas.openxmlformats.org/officeDocument/2006/relationships" xmlns:m="http://schemas.openxmlformats.org/officeDocument/2006/math" xmlns:v="urn:schemas-microsoft-com:vml" xmlns:wp14="http://schemas.microsoft.com/office/word/2010/wordprocessingDrawing" xmlns:wp="http://schemas.openxmlformats.org/drawingml/2006/wordprocessingDrawing" xmlns:w10="urn:schemas-microsoft-com:office:word" xmlns:w="http://schemas.openxmlformats.org/wordprocessingml/2006/main" xmlns:w14="http://schemas.microsoft.com/office/word/2010/wordml" xmlns:w15="http://schemas.microsoft.com/office/word/2012/wordml" xmlns:w16cex="http://schemas.microsoft.com/office/word/2018/wordml/cex" xmlns:w16cid="http://schemas.microsoft.com/office/word/2016/wordml/cid" xmlns:w16="http://schemas.microsoft.com/office/word/2018/wordml" xmlns:w16sdtdh="http://schemas.microsoft.com/office/word/2020/wordml/sdtdatahash" xmlns:w16se="http://schemas.microsoft.com/office/word/2015/wordml/symex" xmlns:wpg="http://schemas.microsoft.com/office/word/2010/wordprocessingGroup" xmlns:wpi="http://schemas.microsoft.com/office/word/2010/wordprocessingInk" xmlns:wne="http://schemas.microsoft.com/office/word/2006/wordml" xmlns:wps="http://schemas.microsoft.com/office/word/2010/wordprocessingShape" mc:Ignorable="w14 w15 w16se w16cid w16 w16cex w16sdtdh wp14">
   <w:abstractNum w:abstractNumId="0" w15:restartNumberingAfterBreak="0">
-    <w:nsid w:val="5D543849"/>
+    <w:nsid w:val="0F402EB9"/>
     <w:multiLevelType w:val="hybridMultilevel"/>
-    <w:tmpl w:val="3EDA93FA"/>
-    <w:lvl w:ilvl="0" w:tplc="6A26A180">
+    <w:tmpl w:val="09C2D57E"/>
+    <w:lvl w:ilvl="0" w:tplc="7E4A5F86">
       <w:start w:val="1"/>
       <w:numFmt w:val="decimal"/>
-      <w:lvlText w:val="%1."/>
+      <w:lvlText w:val="(%1)"/>
       <w:lvlJc w:val="left"/>
       <w:pPr>
         <w:ind w:left="720" w:hanging="360"/>
@@ -8962,10 +9260,10 @@
     </w:lvl>
   </w:abstractNum>
   <w:abstractNum w:abstractNumId="1" w15:restartNumberingAfterBreak="0">
-    <w:nsid w:val="6DA76D4D"/>
+    <w:nsid w:val="5D543849"/>
     <w:multiLevelType w:val="hybridMultilevel"/>
-    <w:tmpl w:val="57283244"/>
-    <w:lvl w:ilvl="0" w:tplc="C890CFFA">
+    <w:tmpl w:val="3EDA93FA"/>
+    <w:lvl w:ilvl="0" w:tplc="6A26A180">
       <w:start w:val="1"/>
       <w:numFmt w:val="decimal"/>
       <w:lvlText w:val="%1."/>
@@ -9050,11 +9348,103 @@
       </w:pPr>
     </w:lvl>
   </w:abstractNum>
+  <w:abstractNum w:abstractNumId="2" w15:restartNumberingAfterBreak="0">
+    <w:nsid w:val="6DA76D4D"/>
+    <w:multiLevelType w:val="hybridMultilevel"/>
+    <w:tmpl w:val="57283244"/>
+    <w:lvl w:ilvl="0" w:tplc="C890CFFA">
+      <w:start w:val="1"/>
+      <w:numFmt w:val="decimal"/>
+      <w:lvlText w:val="%1."/>
+      <w:lvlJc w:val="left"/>
+      <w:pPr>
+        <w:ind w:left="720" w:hanging="360"/>
+      </w:pPr>
+      <w:rPr>
+        <w:rFonts w:hint="default"/>
+      </w:rPr>
+    </w:lvl>
+    <w:lvl w:ilvl="1" w:tplc="04090019" w:tentative="1">
+      <w:start w:val="1"/>
+      <w:numFmt w:val="lowerLetter"/>
+      <w:lvlText w:val="%2."/>
+      <w:lvlJc w:val="left"/>
+      <w:pPr>
+        <w:ind w:left="1440" w:hanging="360"/>
+      </w:pPr>
+    </w:lvl>
+    <w:lvl w:ilvl="2" w:tplc="0409001B" w:tentative="1">
+      <w:start w:val="1"/>
+      <w:numFmt w:val="lowerRoman"/>
+      <w:lvlText w:val="%3."/>
+      <w:lvlJc w:val="right"/>
+      <w:pPr>
+        <w:ind w:left="2160" w:hanging="180"/>
+      </w:pPr>
+    </w:lvl>
+    <w:lvl w:ilvl="3" w:tplc="0409000F" w:tentative="1">
+      <w:start w:val="1"/>
+      <w:numFmt w:val="decimal"/>
+      <w:lvlText w:val="%4."/>
+      <w:lvlJc w:val="left"/>
+      <w:pPr>
+        <w:ind w:left="2880" w:hanging="360"/>
+      </w:pPr>
+    </w:lvl>
+    <w:lvl w:ilvl="4" w:tplc="04090019" w:tentative="1">
+      <w:start w:val="1"/>
+      <w:numFmt w:val="lowerLetter"/>
+      <w:lvlText w:val="%5."/>
+      <w:lvlJc w:val="left"/>
+      <w:pPr>
+        <w:ind w:left="3600" w:hanging="360"/>
+      </w:pPr>
+    </w:lvl>
+    <w:lvl w:ilvl="5" w:tplc="0409001B" w:tentative="1">
+      <w:start w:val="1"/>
+      <w:numFmt w:val="lowerRoman"/>
+      <w:lvlText w:val="%6."/>
+      <w:lvlJc w:val="right"/>
+      <w:pPr>
+        <w:ind w:left="4320" w:hanging="180"/>
+      </w:pPr>
+    </w:lvl>
+    <w:lvl w:ilvl="6" w:tplc="0409000F" w:tentative="1">
+      <w:start w:val="1"/>
+      <w:numFmt w:val="decimal"/>
+      <w:lvlText w:val="%7."/>
+      <w:lvlJc w:val="left"/>
+      <w:pPr>
+        <w:ind w:left="5040" w:hanging="360"/>
+      </w:pPr>
+    </w:lvl>
+    <w:lvl w:ilvl="7" w:tplc="04090019" w:tentative="1">
+      <w:start w:val="1"/>
+      <w:numFmt w:val="lowerLetter"/>
+      <w:lvlText w:val="%8."/>
+      <w:lvlJc w:val="left"/>
+      <w:pPr>
+        <w:ind w:left="5760" w:hanging="360"/>
+      </w:pPr>
+    </w:lvl>
+    <w:lvl w:ilvl="8" w:tplc="0409001B" w:tentative="1">
+      <w:start w:val="1"/>
+      <w:numFmt w:val="lowerRoman"/>
+      <w:lvlText w:val="%9."/>
+      <w:lvlJc w:val="right"/>
+      <w:pPr>
+        <w:ind w:left="6480" w:hanging="180"/>
+      </w:pPr>
+    </w:lvl>
+  </w:abstractNum>
   <w:num w:numId="1" w16cid:durableId="252322629">
-    <w:abstractNumId w:val="0"/>
+    <w:abstractNumId w:val="1"/>
   </w:num>
   <w:num w:numId="2" w16cid:durableId="1663390764">
-    <w:abstractNumId w:val="1"/>
+    <w:abstractNumId w:val="2"/>
+  </w:num>
+  <w:num w:numId="3" w16cid:durableId="1218394353">
+    <w:abstractNumId w:val="0"/>
   </w:num>
 </w:numbering>
 </file>

</xml_diff>